<commit_message>
delete enrollment when semester close
</commit_message>
<xml_diff>
--- a/requirement-sample.docx
+++ b/requirement-sample.docx
@@ -257,6 +257,7 @@
     <w:p>
       <w:pPr>
         <w:rPr>
+          <w:color w:val="FF0000"/>
           <w:lang w:val="en-US"/>
         </w:rPr>
       </w:pPr>
@@ -300,33 +301,14 @@
           <w:color w:val="FF0000"/>
           <w:lang w:val="en-US"/>
         </w:rPr>
-        <w:t xml:space="preserve"> học và tiến hành đăng ký</w:t>
-      </w:r>
-      <w:r>
-        <w:rPr>
-          <w:lang w:val="en-US"/>
-        </w:rPr>
-        <w:t xml:space="preserve">. </w:t>
-      </w:r>
-      <w:r>
-        <w:rPr>
-          <w:color w:val="C00000"/>
-          <w:lang w:val="en-US"/>
-        </w:rPr>
-        <w:t>Trường hợp các lớp đã đầy, sinh viên sẽ được đưa vào một danh sách dự bị</w:t>
-      </w:r>
-      <w:r>
-        <w:rPr>
-          <w:color w:val="C00000"/>
-          <w:lang w:val="en-US"/>
-        </w:rPr>
-        <w:t xml:space="preserve"> để nhà trường cân nhắc có mở thêm lớp hay không</w:t>
-      </w:r>
-      <w:r>
-        <w:rPr>
-          <w:lang w:val="en-US"/>
-        </w:rPr>
-        <w:t>. Nếu không mở thêm lớp, sinh viên sẽ bị hủy đăng ký môn đó.</w:t>
+        <w:t xml:space="preserve"> học và tiến hành đăng ký. Trường hợp các lớp đã đầy, sinh viên sẽ được đưa vào một danh sách dự bị</w:t>
+      </w:r>
+      <w:r>
+        <w:rPr>
+          <w:color w:val="FF0000"/>
+          <w:lang w:val="en-US"/>
+        </w:rPr>
+        <w:t xml:space="preserve"> để nhà trường cân nhắc có mở thêm lớp hay không. Nếu không mở thêm lớp, sinh viên sẽ bị hủy đăng ký môn đó.</w:t>
       </w:r>
     </w:p>
     <w:p>
@@ -459,6 +441,7 @@
     <w:p>
       <w:pPr>
         <w:rPr>
+          <w:color w:val="FF0000"/>
           <w:lang w:val="en-US"/>
         </w:rPr>
       </w:pPr>
@@ -488,22 +471,18 @@
           <w:color w:val="FF0000"/>
           <w:lang w:val="en-US"/>
         </w:rPr>
-        <w:t xml:space="preserve"> trên trang web của nhà trường</w:t>
-      </w:r>
-      <w:r>
-        <w:rPr>
-          <w:lang w:val="en-US"/>
-        </w:rPr>
-        <w:t>.</w:t>
-      </w:r>
-      <w:r>
-        <w:rPr>
+        <w:t xml:space="preserve"> trên trang web của nhà trường.</w:t>
+      </w:r>
+      <w:r>
+        <w:rPr>
+          <w:color w:val="FF0000"/>
           <w:lang w:val="en-US"/>
         </w:rPr>
         <w:t xml:space="preserve"> Thông tin của cựu sinh viên sẽ được lưu giữ để theo dõi quá trình làm việc (nếu sinh viên đồng ý),</w:t>
       </w:r>
       <w:r>
         <w:rPr>
+          <w:color w:val="FF0000"/>
           <w:lang w:val="en-US"/>
         </w:rPr>
         <w:t xml:space="preserve"> làm các cuộc survey, cũng như nhiều hoạt động khác.</w:t>

</xml_diff>